<commit_message>
doc: adicionada ata do dia 24/04/24
</commit_message>
<xml_diff>
--- a/docs/atas/Ata_23_09_24.docx
+++ b/docs/atas/Ata_23_09_24.docx
@@ -25,29 +25,7 @@
           <w:szCs w:val="52"/>
           <w:lang w:val="pt-BR"/>
         </w:rPr>
-        <w:t>Ata de Sprint/</w:t>
-      </w:r>
-      <w:proofErr w:type="spellStart"/>
-      <w:r>
-        <w:rPr>
-          <w:rFonts w:ascii="Arial Nova" w:eastAsia="Arial Nova" w:hAnsi="Arial Nova" w:cs="Arial Nova"/>
-          <w:color w:val="17365D"/>
-          <w:sz w:val="52"/>
-          <w:szCs w:val="52"/>
-          <w:lang w:val="pt-BR"/>
-        </w:rPr>
-        <w:t>Retrospective</w:t>
-      </w:r>
-      <w:proofErr w:type="spellEnd"/>
-      <w:r>
-        <w:rPr>
-          <w:rFonts w:ascii="Arial Nova" w:eastAsia="Arial Nova" w:hAnsi="Arial Nova" w:cs="Arial Nova"/>
-          <w:color w:val="17365D"/>
-          <w:sz w:val="52"/>
-          <w:szCs w:val="52"/>
-          <w:lang w:val="pt-BR"/>
-        </w:rPr>
-        <w:t xml:space="preserve"> /Review</w:t>
+        <w:t>Ata de Sprint/Retrospective /Review</w:t>
       </w:r>
     </w:p>
     <w:p>
@@ -78,8 +56,20 @@
           <w:szCs w:val="22"/>
           <w:lang w:val="pt-BR"/>
         </w:rPr>
-        <w:t>22</w:t>
+        <w:t>2</w:t>
       </w:r>
+      <w:r>
+        <w:rPr>
+          <w:rFonts w:ascii="Cambria" w:eastAsia="Cambria" w:hAnsi="Cambria" w:cs="Cambria"/>
+          <w:color w:val="000000" w:themeColor="text1"/>
+          <w:sz w:val="22"/>
+          <w:szCs w:val="22"/>
+          <w:lang w:val="pt-BR"/>
+        </w:rPr>
+        <w:t>3</w:t>
+      </w:r>
+      <w:bookmarkStart w:id="0" w:name="_GoBack"/>
+      <w:bookmarkEnd w:id="0"/>
       <w:r>
         <w:rPr>
           <w:rFonts w:ascii="Cambria" w:eastAsia="Cambria" w:hAnsi="Cambria" w:cs="Cambria"/>
@@ -109,73 +99,7 @@
           <w:szCs w:val="22"/>
           <w:lang w:val="pt-BR"/>
         </w:rPr>
-        <w:t xml:space="preserve">Participantes presentes:  Guilherme </w:t>
-      </w:r>
-      <w:proofErr w:type="spellStart"/>
-      <w:r>
-        <w:rPr>
-          <w:rFonts w:ascii="Cambria" w:eastAsia="Cambria" w:hAnsi="Cambria" w:cs="Cambria"/>
-          <w:color w:val="000000" w:themeColor="text1"/>
-          <w:sz w:val="22"/>
-          <w:szCs w:val="22"/>
-          <w:lang w:val="pt-BR"/>
-        </w:rPr>
-        <w:t>Montin</w:t>
-      </w:r>
-      <w:proofErr w:type="spellEnd"/>
-      <w:r>
-        <w:rPr>
-          <w:rFonts w:ascii="Cambria" w:eastAsia="Cambria" w:hAnsi="Cambria" w:cs="Cambria"/>
-          <w:color w:val="000000" w:themeColor="text1"/>
-          <w:sz w:val="22"/>
-          <w:szCs w:val="22"/>
-          <w:lang w:val="pt-BR"/>
-        </w:rPr>
-        <w:t xml:space="preserve">, Pedro Rogério, Pedro Henrique, Rafael </w:t>
-      </w:r>
-      <w:proofErr w:type="spellStart"/>
-      <w:r>
-        <w:rPr>
-          <w:rFonts w:ascii="Cambria" w:eastAsia="Cambria" w:hAnsi="Cambria" w:cs="Cambria"/>
-          <w:color w:val="000000" w:themeColor="text1"/>
-          <w:sz w:val="22"/>
-          <w:szCs w:val="22"/>
-          <w:lang w:val="pt-BR"/>
-        </w:rPr>
-        <w:t>Pavani</w:t>
-      </w:r>
-      <w:proofErr w:type="spellEnd"/>
-      <w:r>
-        <w:rPr>
-          <w:rFonts w:ascii="Cambria" w:eastAsia="Cambria" w:hAnsi="Cambria" w:cs="Cambria"/>
-          <w:color w:val="000000" w:themeColor="text1"/>
-          <w:sz w:val="22"/>
-          <w:szCs w:val="22"/>
-          <w:lang w:val="pt-BR"/>
-        </w:rPr>
-        <w:t xml:space="preserve">, Rômulo </w:t>
-      </w:r>
-      <w:proofErr w:type="spellStart"/>
-      <w:r>
-        <w:rPr>
-          <w:rFonts w:ascii="Cambria" w:eastAsia="Cambria" w:hAnsi="Cambria" w:cs="Cambria"/>
-          <w:color w:val="000000" w:themeColor="text1"/>
-          <w:sz w:val="22"/>
-          <w:szCs w:val="22"/>
-          <w:lang w:val="pt-BR"/>
-        </w:rPr>
-        <w:t>Ciriaco</w:t>
-      </w:r>
-      <w:proofErr w:type="spellEnd"/>
-      <w:r>
-        <w:rPr>
-          <w:rFonts w:ascii="Cambria" w:eastAsia="Cambria" w:hAnsi="Cambria" w:cs="Cambria"/>
-          <w:color w:val="000000" w:themeColor="text1"/>
-          <w:sz w:val="22"/>
-          <w:szCs w:val="22"/>
-          <w:lang w:val="pt-BR"/>
-        </w:rPr>
-        <w:t>, William</w:t>
+        <w:t>Participantes presentes:  Guilherme Montin, Pedro Rogério, Pedro Henrique, Rafael Pavani, Rômulo Ciriaco, William</w:t>
       </w:r>
     </w:p>
     <w:p>
@@ -236,7 +160,6 @@
           <w:szCs w:val="22"/>
         </w:rPr>
       </w:pPr>
-      <w:proofErr w:type="spellStart"/>
       <w:r>
         <w:rPr>
           <w:rFonts w:ascii="Cambria" w:eastAsia="Cambria" w:hAnsi="Cambria" w:cs="Cambria"/>
@@ -244,89 +167,8 @@
           <w:sz w:val="22"/>
           <w:szCs w:val="22"/>
         </w:rPr>
-        <w:t>Mostra</w:t>
+        <w:t>Mostra da primeira versão da calculadora financeira</w:t>
       </w:r>
-      <w:proofErr w:type="spellEnd"/>
-      <w:r>
-        <w:rPr>
-          <w:rFonts w:ascii="Cambria" w:eastAsia="Cambria" w:hAnsi="Cambria" w:cs="Cambria"/>
-          <w:color w:val="000000" w:themeColor="text1"/>
-          <w:sz w:val="22"/>
-          <w:szCs w:val="22"/>
-        </w:rPr>
-        <w:t xml:space="preserve"> da </w:t>
-      </w:r>
-      <w:proofErr w:type="spellStart"/>
-      <w:r>
-        <w:rPr>
-          <w:rFonts w:ascii="Cambria" w:eastAsia="Cambria" w:hAnsi="Cambria" w:cs="Cambria"/>
-          <w:color w:val="000000" w:themeColor="text1"/>
-          <w:sz w:val="22"/>
-          <w:szCs w:val="22"/>
-        </w:rPr>
-        <w:t>primeira</w:t>
-      </w:r>
-      <w:proofErr w:type="spellEnd"/>
-      <w:r>
-        <w:rPr>
-          <w:rFonts w:ascii="Cambria" w:eastAsia="Cambria" w:hAnsi="Cambria" w:cs="Cambria"/>
-          <w:color w:val="000000" w:themeColor="text1"/>
-          <w:sz w:val="22"/>
-          <w:szCs w:val="22"/>
-        </w:rPr>
-        <w:t xml:space="preserve"> </w:t>
-      </w:r>
-      <w:proofErr w:type="spellStart"/>
-      <w:r>
-        <w:rPr>
-          <w:rFonts w:ascii="Cambria" w:eastAsia="Cambria" w:hAnsi="Cambria" w:cs="Cambria"/>
-          <w:color w:val="000000" w:themeColor="text1"/>
-          <w:sz w:val="22"/>
-          <w:szCs w:val="22"/>
-        </w:rPr>
-        <w:t>versão</w:t>
-      </w:r>
-      <w:proofErr w:type="spellEnd"/>
-      <w:r>
-        <w:rPr>
-          <w:rFonts w:ascii="Cambria" w:eastAsia="Cambria" w:hAnsi="Cambria" w:cs="Cambria"/>
-          <w:color w:val="000000" w:themeColor="text1"/>
-          <w:sz w:val="22"/>
-          <w:szCs w:val="22"/>
-        </w:rPr>
-        <w:t xml:space="preserve"> da </w:t>
-      </w:r>
-      <w:proofErr w:type="spellStart"/>
-      <w:r>
-        <w:rPr>
-          <w:rFonts w:ascii="Cambria" w:eastAsia="Cambria" w:hAnsi="Cambria" w:cs="Cambria"/>
-          <w:color w:val="000000" w:themeColor="text1"/>
-          <w:sz w:val="22"/>
-          <w:szCs w:val="22"/>
-        </w:rPr>
-        <w:t>calculadora</w:t>
-      </w:r>
-      <w:proofErr w:type="spellEnd"/>
-      <w:r>
-        <w:rPr>
-          <w:rFonts w:ascii="Cambria" w:eastAsia="Cambria" w:hAnsi="Cambria" w:cs="Cambria"/>
-          <w:color w:val="000000" w:themeColor="text1"/>
-          <w:sz w:val="22"/>
-          <w:szCs w:val="22"/>
-        </w:rPr>
-        <w:t xml:space="preserve"> </w:t>
-      </w:r>
-      <w:proofErr w:type="spellStart"/>
-      <w:r>
-        <w:rPr>
-          <w:rFonts w:ascii="Cambria" w:eastAsia="Cambria" w:hAnsi="Cambria" w:cs="Cambria"/>
-          <w:color w:val="000000" w:themeColor="text1"/>
-          <w:sz w:val="22"/>
-          <w:szCs w:val="22"/>
-        </w:rPr>
-        <w:t>financeira</w:t>
-      </w:r>
-      <w:proofErr w:type="spellEnd"/>
     </w:p>
     <w:p>
       <w:pPr>
@@ -343,7 +185,6 @@
           <w:szCs w:val="22"/>
         </w:rPr>
       </w:pPr>
-      <w:proofErr w:type="spellStart"/>
       <w:r>
         <w:rPr>
           <w:rFonts w:ascii="Cambria" w:eastAsia="Cambria" w:hAnsi="Cambria" w:cs="Cambria"/>
@@ -351,29 +192,8 @@
           <w:sz w:val="22"/>
           <w:szCs w:val="22"/>
         </w:rPr>
-        <w:t>Mostra</w:t>
+        <w:t>Mostra do Github</w:t>
       </w:r>
-      <w:proofErr w:type="spellEnd"/>
-      <w:r>
-        <w:rPr>
-          <w:rFonts w:ascii="Cambria" w:eastAsia="Cambria" w:hAnsi="Cambria" w:cs="Cambria"/>
-          <w:color w:val="000000" w:themeColor="text1"/>
-          <w:sz w:val="22"/>
-          <w:szCs w:val="22"/>
-        </w:rPr>
-        <w:t xml:space="preserve"> do </w:t>
-      </w:r>
-      <w:proofErr w:type="spellStart"/>
-      <w:r>
-        <w:rPr>
-          <w:rFonts w:ascii="Cambria" w:eastAsia="Cambria" w:hAnsi="Cambria" w:cs="Cambria"/>
-          <w:color w:val="000000" w:themeColor="text1"/>
-          <w:sz w:val="22"/>
-          <w:szCs w:val="22"/>
-        </w:rPr>
-        <w:t>Github</w:t>
-      </w:r>
-      <w:proofErr w:type="spellEnd"/>
     </w:p>
     <w:p>
       <w:pPr>
@@ -390,7 +210,6 @@
           <w:szCs w:val="22"/>
         </w:rPr>
       </w:pPr>
-      <w:proofErr w:type="spellStart"/>
       <w:r>
         <w:rPr>
           <w:rFonts w:ascii="Cambria" w:eastAsia="Cambria" w:hAnsi="Cambria" w:cs="Cambria"/>
@@ -398,49 +217,8 @@
           <w:sz w:val="22"/>
           <w:szCs w:val="22"/>
         </w:rPr>
-        <w:t>Discussão</w:t>
+        <w:t>Discussão sobre o produto</w:t>
       </w:r>
-      <w:proofErr w:type="spellEnd"/>
-      <w:r>
-        <w:rPr>
-          <w:rFonts w:ascii="Cambria" w:eastAsia="Cambria" w:hAnsi="Cambria" w:cs="Cambria"/>
-          <w:color w:val="000000" w:themeColor="text1"/>
-          <w:sz w:val="22"/>
-          <w:szCs w:val="22"/>
-        </w:rPr>
-        <w:t xml:space="preserve"> </w:t>
-      </w:r>
-      <w:proofErr w:type="spellStart"/>
-      <w:r>
-        <w:rPr>
-          <w:rFonts w:ascii="Cambria" w:eastAsia="Cambria" w:hAnsi="Cambria" w:cs="Cambria"/>
-          <w:color w:val="000000" w:themeColor="text1"/>
-          <w:sz w:val="22"/>
-          <w:szCs w:val="22"/>
-        </w:rPr>
-        <w:t>sobre</w:t>
-      </w:r>
-      <w:proofErr w:type="spellEnd"/>
-      <w:r>
-        <w:rPr>
-          <w:rFonts w:ascii="Cambria" w:eastAsia="Cambria" w:hAnsi="Cambria" w:cs="Cambria"/>
-          <w:color w:val="000000" w:themeColor="text1"/>
-          <w:sz w:val="22"/>
-          <w:szCs w:val="22"/>
-        </w:rPr>
-        <w:t xml:space="preserve"> o </w:t>
-      </w:r>
-      <w:proofErr w:type="spellStart"/>
-      <w:r>
-        <w:rPr>
-          <w:rFonts w:ascii="Cambria" w:eastAsia="Cambria" w:hAnsi="Cambria" w:cs="Cambria"/>
-          <w:color w:val="000000" w:themeColor="text1"/>
-          <w:sz w:val="22"/>
-          <w:szCs w:val="22"/>
-        </w:rPr>
-        <w:t>produto</w:t>
-      </w:r>
-      <w:proofErr w:type="spellEnd"/>
     </w:p>
     <w:p>
       <w:pPr>
@@ -457,7 +235,6 @@
           <w:szCs w:val="22"/>
         </w:rPr>
       </w:pPr>
-      <w:proofErr w:type="spellStart"/>
       <w:r>
         <w:rPr>
           <w:rFonts w:ascii="Cambria" w:eastAsia="Cambria" w:hAnsi="Cambria" w:cs="Cambria"/>
@@ -465,49 +242,8 @@
           <w:sz w:val="22"/>
           <w:szCs w:val="22"/>
         </w:rPr>
-        <w:t>Definição</w:t>
+        <w:t>Definição de atividades futuras</w:t>
       </w:r>
-      <w:proofErr w:type="spellEnd"/>
-      <w:r>
-        <w:rPr>
-          <w:rFonts w:ascii="Cambria" w:eastAsia="Cambria" w:hAnsi="Cambria" w:cs="Cambria"/>
-          <w:color w:val="000000" w:themeColor="text1"/>
-          <w:sz w:val="22"/>
-          <w:szCs w:val="22"/>
-        </w:rPr>
-        <w:t xml:space="preserve"> de </w:t>
-      </w:r>
-      <w:proofErr w:type="spellStart"/>
-      <w:r>
-        <w:rPr>
-          <w:rFonts w:ascii="Cambria" w:eastAsia="Cambria" w:hAnsi="Cambria" w:cs="Cambria"/>
-          <w:color w:val="000000" w:themeColor="text1"/>
-          <w:sz w:val="22"/>
-          <w:szCs w:val="22"/>
-        </w:rPr>
-        <w:t>atividades</w:t>
-      </w:r>
-      <w:proofErr w:type="spellEnd"/>
-      <w:r>
-        <w:rPr>
-          <w:rFonts w:ascii="Cambria" w:eastAsia="Cambria" w:hAnsi="Cambria" w:cs="Cambria"/>
-          <w:color w:val="000000" w:themeColor="text1"/>
-          <w:sz w:val="22"/>
-          <w:szCs w:val="22"/>
-        </w:rPr>
-        <w:t xml:space="preserve"> </w:t>
-      </w:r>
-      <w:proofErr w:type="spellStart"/>
-      <w:r>
-        <w:rPr>
-          <w:rFonts w:ascii="Cambria" w:eastAsia="Cambria" w:hAnsi="Cambria" w:cs="Cambria"/>
-          <w:color w:val="000000" w:themeColor="text1"/>
-          <w:sz w:val="22"/>
-          <w:szCs w:val="22"/>
-        </w:rPr>
-        <w:t>futuras</w:t>
-      </w:r>
-      <w:proofErr w:type="spellEnd"/>
     </w:p>
     <w:p>
       <w:pPr>
@@ -524,7 +260,6 @@
           <w:szCs w:val="22"/>
         </w:rPr>
       </w:pPr>
-      <w:proofErr w:type="spellStart"/>
       <w:r>
         <w:rPr>
           <w:rFonts w:ascii="Cambria" w:eastAsia="Cambria" w:hAnsi="Cambria" w:cs="Cambria"/>
@@ -532,69 +267,8 @@
           <w:sz w:val="22"/>
           <w:szCs w:val="22"/>
         </w:rPr>
-        <w:t>Alinhamento</w:t>
+        <w:t>Alinhamento de acordo com os entregáveis</w:t>
       </w:r>
-      <w:proofErr w:type="spellEnd"/>
-      <w:r>
-        <w:rPr>
-          <w:rFonts w:ascii="Cambria" w:eastAsia="Cambria" w:hAnsi="Cambria" w:cs="Cambria"/>
-          <w:color w:val="000000" w:themeColor="text1"/>
-          <w:sz w:val="22"/>
-          <w:szCs w:val="22"/>
-        </w:rPr>
-        <w:t xml:space="preserve"> de </w:t>
-      </w:r>
-      <w:proofErr w:type="spellStart"/>
-      <w:r>
-        <w:rPr>
-          <w:rFonts w:ascii="Cambria" w:eastAsia="Cambria" w:hAnsi="Cambria" w:cs="Cambria"/>
-          <w:color w:val="000000" w:themeColor="text1"/>
-          <w:sz w:val="22"/>
-          <w:szCs w:val="22"/>
-        </w:rPr>
-        <w:t>acordo</w:t>
-      </w:r>
-      <w:proofErr w:type="spellEnd"/>
-      <w:r>
-        <w:rPr>
-          <w:rFonts w:ascii="Cambria" w:eastAsia="Cambria" w:hAnsi="Cambria" w:cs="Cambria"/>
-          <w:color w:val="000000" w:themeColor="text1"/>
-          <w:sz w:val="22"/>
-          <w:szCs w:val="22"/>
-        </w:rPr>
-        <w:t xml:space="preserve"> com </w:t>
-      </w:r>
-      <w:proofErr w:type="spellStart"/>
-      <w:r>
-        <w:rPr>
-          <w:rFonts w:ascii="Cambria" w:eastAsia="Cambria" w:hAnsi="Cambria" w:cs="Cambria"/>
-          <w:color w:val="000000" w:themeColor="text1"/>
-          <w:sz w:val="22"/>
-          <w:szCs w:val="22"/>
-        </w:rPr>
-        <w:t>os</w:t>
-      </w:r>
-      <w:proofErr w:type="spellEnd"/>
-      <w:r>
-        <w:rPr>
-          <w:rFonts w:ascii="Cambria" w:eastAsia="Cambria" w:hAnsi="Cambria" w:cs="Cambria"/>
-          <w:color w:val="000000" w:themeColor="text1"/>
-          <w:sz w:val="22"/>
-          <w:szCs w:val="22"/>
-        </w:rPr>
-        <w:t xml:space="preserve"> </w:t>
-      </w:r>
-      <w:proofErr w:type="spellStart"/>
-      <w:r>
-        <w:rPr>
-          <w:rFonts w:ascii="Cambria" w:eastAsia="Cambria" w:hAnsi="Cambria" w:cs="Cambria"/>
-          <w:color w:val="000000" w:themeColor="text1"/>
-          <w:sz w:val="22"/>
-          <w:szCs w:val="22"/>
-        </w:rPr>
-        <w:t>entregáveis</w:t>
-      </w:r>
-      <w:proofErr w:type="spellEnd"/>
     </w:p>
     <w:p>
       <w:pPr>
@@ -683,119 +357,61 @@
                 <w:sz w:val="22"/>
                 <w:szCs w:val="22"/>
               </w:rPr>
-              <w:t xml:space="preserve">O que </w:t>
+              <w:t>O que fazer</w:t>
             </w:r>
-            <w:proofErr w:type="spellStart"/>
+          </w:p>
+        </w:tc>
+        <w:tc>
+          <w:tcPr>
+            <w:tcW w:w="2865" w:type="dxa"/>
+            <w:tcMar>
+              <w:left w:w="105" w:type="dxa"/>
+              <w:right w:w="105" w:type="dxa"/>
+            </w:tcMar>
+          </w:tcPr>
+          <w:p>
+            <w:pPr>
+              <w:spacing w:after="200" w:line="276" w:lineRule="auto"/>
+              <w:rPr>
+                <w:rFonts w:ascii="Cambria" w:eastAsia="Cambria" w:hAnsi="Cambria" w:cs="Cambria"/>
+                <w:sz w:val="22"/>
+                <w:szCs w:val="22"/>
+              </w:rPr>
+            </w:pPr>
             <w:r>
               <w:rPr>
                 <w:rFonts w:ascii="Cambria" w:eastAsia="Cambria" w:hAnsi="Cambria" w:cs="Cambria"/>
                 <w:sz w:val="22"/>
                 <w:szCs w:val="22"/>
               </w:rPr>
-              <w:t>fazer</w:t>
+              <w:t>Prazo de Entrega</w:t>
             </w:r>
-            <w:proofErr w:type="spellEnd"/>
-          </w:p>
-        </w:tc>
-        <w:tc>
-          <w:tcPr>
-            <w:tcW w:w="2865" w:type="dxa"/>
-            <w:tcMar>
-              <w:left w:w="105" w:type="dxa"/>
-              <w:right w:w="105" w:type="dxa"/>
-            </w:tcMar>
-          </w:tcPr>
-          <w:p>
-            <w:pPr>
-              <w:spacing w:after="200" w:line="276" w:lineRule="auto"/>
-              <w:rPr>
-                <w:rFonts w:ascii="Cambria" w:eastAsia="Cambria" w:hAnsi="Cambria" w:cs="Cambria"/>
-                <w:sz w:val="22"/>
-                <w:szCs w:val="22"/>
-              </w:rPr>
-            </w:pPr>
-            <w:proofErr w:type="spellStart"/>
+          </w:p>
+        </w:tc>
+        <w:tc>
+          <w:tcPr>
+            <w:tcW w:w="2865" w:type="dxa"/>
+            <w:tcMar>
+              <w:left w:w="105" w:type="dxa"/>
+              <w:right w:w="105" w:type="dxa"/>
+            </w:tcMar>
+          </w:tcPr>
+          <w:p>
+            <w:pPr>
+              <w:spacing w:after="200" w:line="276" w:lineRule="auto"/>
+              <w:rPr>
+                <w:rFonts w:ascii="Cambria" w:eastAsia="Cambria" w:hAnsi="Cambria" w:cs="Cambria"/>
+                <w:sz w:val="22"/>
+                <w:szCs w:val="22"/>
+              </w:rPr>
+            </w:pPr>
             <w:r>
               <w:rPr>
                 <w:rFonts w:ascii="Cambria" w:eastAsia="Cambria" w:hAnsi="Cambria" w:cs="Cambria"/>
                 <w:sz w:val="22"/>
                 <w:szCs w:val="22"/>
               </w:rPr>
-              <w:t>Prazo</w:t>
-            </w:r>
-            <w:proofErr w:type="spellEnd"/>
-            <w:r>
-              <w:rPr>
-                <w:rFonts w:ascii="Cambria" w:eastAsia="Cambria" w:hAnsi="Cambria" w:cs="Cambria"/>
-                <w:sz w:val="22"/>
-                <w:szCs w:val="22"/>
-              </w:rPr>
-              <w:t xml:space="preserve"> de </w:t>
-            </w:r>
-            <w:proofErr w:type="spellStart"/>
-            <w:r>
-              <w:rPr>
-                <w:rFonts w:ascii="Cambria" w:eastAsia="Cambria" w:hAnsi="Cambria" w:cs="Cambria"/>
-                <w:sz w:val="22"/>
-                <w:szCs w:val="22"/>
-              </w:rPr>
-              <w:t>Entrega</w:t>
-            </w:r>
-            <w:proofErr w:type="spellEnd"/>
-          </w:p>
-        </w:tc>
-        <w:tc>
-          <w:tcPr>
-            <w:tcW w:w="2865" w:type="dxa"/>
-            <w:tcMar>
-              <w:left w:w="105" w:type="dxa"/>
-              <w:right w:w="105" w:type="dxa"/>
-            </w:tcMar>
-          </w:tcPr>
-          <w:p>
-            <w:pPr>
-              <w:spacing w:after="200" w:line="276" w:lineRule="auto"/>
-              <w:rPr>
-                <w:rFonts w:ascii="Cambria" w:eastAsia="Cambria" w:hAnsi="Cambria" w:cs="Cambria"/>
-                <w:sz w:val="22"/>
-                <w:szCs w:val="22"/>
-              </w:rPr>
-            </w:pPr>
-            <w:proofErr w:type="spellStart"/>
-            <w:r>
-              <w:rPr>
-                <w:rFonts w:ascii="Cambria" w:eastAsia="Cambria" w:hAnsi="Cambria" w:cs="Cambria"/>
-                <w:sz w:val="22"/>
-                <w:szCs w:val="22"/>
-              </w:rPr>
-              <w:t>Quem</w:t>
-            </w:r>
-            <w:proofErr w:type="spellEnd"/>
-            <w:r>
-              <w:rPr>
-                <w:rFonts w:ascii="Cambria" w:eastAsia="Cambria" w:hAnsi="Cambria" w:cs="Cambria"/>
-                <w:sz w:val="22"/>
-                <w:szCs w:val="22"/>
-              </w:rPr>
-              <w:t xml:space="preserve"> (</w:t>
-            </w:r>
-            <w:proofErr w:type="spellStart"/>
-            <w:r>
-              <w:rPr>
-                <w:rFonts w:ascii="Cambria" w:eastAsia="Cambria" w:hAnsi="Cambria" w:cs="Cambria"/>
-                <w:sz w:val="22"/>
-                <w:szCs w:val="22"/>
-              </w:rPr>
-              <w:t>Responsável</w:t>
-            </w:r>
-            <w:proofErr w:type="spellEnd"/>
-            <w:r>
-              <w:rPr>
-                <w:rFonts w:ascii="Cambria" w:eastAsia="Cambria" w:hAnsi="Cambria" w:cs="Cambria"/>
-                <w:sz w:val="22"/>
-                <w:szCs w:val="22"/>
-              </w:rPr>
-              <w:t>)</w:t>
+              <w:t>Quem (Responsável)</w:t>
             </w:r>
           </w:p>
         </w:tc>
@@ -816,11 +432,9 @@
             <w:pPr>
               <w:spacing w:after="200" w:line="276" w:lineRule="auto"/>
             </w:pPr>
-            <w:proofErr w:type="spellStart"/>
             <w:r>
               <w:t>Arduíno</w:t>
             </w:r>
-            <w:proofErr w:type="spellEnd"/>
           </w:p>
         </w:tc>
         <w:tc>
@@ -899,7 +513,6 @@
                 <w:szCs w:val="22"/>
               </w:rPr>
             </w:pPr>
-            <w:proofErr w:type="spellStart"/>
             <w:r>
               <w:rPr>
                 <w:rFonts w:ascii="Cambria" w:eastAsia="Cambria" w:hAnsi="Cambria" w:cs="Cambria"/>
@@ -908,23 +521,13 @@
               </w:rPr>
               <w:t>Refatoração</w:t>
             </w:r>
-            <w:proofErr w:type="spellEnd"/>
             <w:r>
               <w:rPr>
                 <w:rFonts w:ascii="Cambria" w:eastAsia="Cambria" w:hAnsi="Cambria" w:cs="Cambria"/>
                 <w:sz w:val="22"/>
                 <w:szCs w:val="22"/>
               </w:rPr>
-              <w:t xml:space="preserve"> do </w:t>
-            </w:r>
-            <w:proofErr w:type="spellStart"/>
-            <w:r>
-              <w:rPr>
-                <w:rFonts w:ascii="Cambria" w:eastAsia="Cambria" w:hAnsi="Cambria" w:cs="Cambria"/>
-                <w:sz w:val="22"/>
-                <w:szCs w:val="22"/>
-              </w:rPr>
-              <w:t>Prot</w:t>
+              <w:t xml:space="preserve"> do Prot</w:t>
             </w:r>
             <w:r>
               <w:rPr>
@@ -934,7 +537,6 @@
               </w:rPr>
               <w:t>ótipo</w:t>
             </w:r>
-            <w:proofErr w:type="spellEnd"/>
           </w:p>
         </w:tc>
         <w:tc>
@@ -962,8 +564,6 @@
               </w:rPr>
               <w:t>26</w:t>
             </w:r>
-            <w:bookmarkStart w:id="0" w:name="_GoBack"/>
-            <w:bookmarkEnd w:id="0"/>
             <w:r>
               <w:rPr>
                 <w:rFonts w:ascii="Cambria" w:eastAsia="Cambria" w:hAnsi="Cambria" w:cs="Cambria"/>
@@ -1029,23 +629,13 @@
                 <w:szCs w:val="22"/>
               </w:rPr>
             </w:pPr>
-            <w:proofErr w:type="spellStart"/>
             <w:r>
               <w:rPr>
                 <w:rFonts w:ascii="Cambria" w:eastAsia="Cambria" w:hAnsi="Cambria" w:cs="Cambria"/>
                 <w:sz w:val="22"/>
                 <w:szCs w:val="22"/>
               </w:rPr>
-              <w:t>Refatoração</w:t>
-            </w:r>
-            <w:proofErr w:type="spellEnd"/>
-            <w:r>
-              <w:rPr>
-                <w:rFonts w:ascii="Cambria" w:eastAsia="Cambria" w:hAnsi="Cambria" w:cs="Cambria"/>
-                <w:sz w:val="22"/>
-                <w:szCs w:val="22"/>
-              </w:rPr>
-              <w:t xml:space="preserve"> </w:t>
+              <w:t xml:space="preserve">Refatoração </w:t>
             </w:r>
             <w:r>
               <w:rPr>
@@ -1053,18 +643,8 @@
                 <w:sz w:val="22"/>
                 <w:szCs w:val="22"/>
               </w:rPr>
-              <w:t xml:space="preserve">SQL </w:t>
+              <w:t>SQL Tabelas</w:t>
             </w:r>
-            <w:proofErr w:type="spellStart"/>
-            <w:r>
-              <w:rPr>
-                <w:rFonts w:ascii="Cambria" w:eastAsia="Cambria" w:hAnsi="Cambria" w:cs="Cambria"/>
-                <w:sz w:val="22"/>
-                <w:szCs w:val="22"/>
-              </w:rPr>
-              <w:t>Tabelas</w:t>
-            </w:r>
-            <w:proofErr w:type="spellEnd"/>
           </w:p>
         </w:tc>
         <w:tc>

</xml_diff>